<commit_message>
✨ Update rapport document
</commit_message>
<xml_diff>
--- a/docs/GL/Rapport Document.docx
+++ b/docs/GL/Rapport Document.docx
@@ -543,6 +543,459 @@
         </w:rPr>
         <w:t xml:space="preserve"> about the architecture document</w:t>
       </w:r>
+    </w:p>
+    <w:p>
+      <w:pPr>
+        <w:rPr>
+          <w:lang w:val="en-US"/>
+        </w:rPr>
+      </w:pPr>
+    </w:p>
+    <w:p>
+      <w:pPr>
+        <w:rPr>
+          <w:lang w:val="en-US"/>
+        </w:rPr>
+      </w:pPr>
+    </w:p>
+    <w:p>
+      <w:pPr>
+        <w:rPr>
+          <w:lang w:val="en-US"/>
+        </w:rPr>
+      </w:pPr>
+    </w:p>
+    <w:p>
+      <w:pPr>
+        <w:rPr>
+          <w:lang w:val="en-US"/>
+        </w:rPr>
+      </w:pPr>
+    </w:p>
+    <w:p>
+      <w:pPr>
+        <w:rPr>
+          <w:lang w:val="en-US"/>
+        </w:rPr>
+      </w:pPr>
+    </w:p>
+    <w:p>
+      <w:pPr>
+        <w:rPr>
+          <w:lang w:val="en-US"/>
+        </w:rPr>
+      </w:pPr>
+    </w:p>
+    <w:p>
+      <w:pPr>
+        <w:pStyle w:val="Titre2"/>
+        <w:keepNext w:val="0"/>
+        <w:keepLines w:val="0"/>
+        <w:spacing w:after="80"/>
+        <w:rPr>
+          <w:b/>
+          <w:sz w:val="34"/>
+          <w:szCs w:val="34"/>
+          <w:lang w:val="en-US"/>
+        </w:rPr>
+      </w:pPr>
+      <w:r>
+        <w:rPr>
+          <w:b/>
+          <w:sz w:val="34"/>
+          <w:szCs w:val="34"/>
+          <w:lang w:val="en-US"/>
+        </w:rPr>
+        <w:lastRenderedPageBreak/>
+        <w:t xml:space="preserve">For </w:t>
+      </w:r>
+      <w:r>
+        <w:rPr>
+          <w:b/>
+          <w:sz w:val="34"/>
+          <w:szCs w:val="34"/>
+          <w:lang w:val="en-US"/>
+        </w:rPr>
+        <w:t>11</w:t>
+      </w:r>
+      <w:r>
+        <w:rPr>
+          <w:b/>
+          <w:sz w:val="34"/>
+          <w:szCs w:val="34"/>
+          <w:lang w:val="en-US"/>
+        </w:rPr>
+        <w:t>/</w:t>
+      </w:r>
+      <w:r>
+        <w:rPr>
+          <w:b/>
+          <w:sz w:val="34"/>
+          <w:szCs w:val="34"/>
+          <w:lang w:val="en-US"/>
+        </w:rPr>
+        <w:t>01</w:t>
+      </w:r>
+      <w:r>
+        <w:rPr>
+          <w:b/>
+          <w:sz w:val="34"/>
+          <w:szCs w:val="34"/>
+          <w:lang w:val="en-US"/>
+        </w:rPr>
+        <w:t>/</w:t>
+      </w:r>
+      <w:proofErr w:type="gramStart"/>
+      <w:r>
+        <w:rPr>
+          <w:b/>
+          <w:sz w:val="34"/>
+          <w:szCs w:val="34"/>
+          <w:lang w:val="en-US"/>
+        </w:rPr>
+        <w:t>2023</w:t>
+      </w:r>
+      <w:r>
+        <w:rPr>
+          <w:b/>
+          <w:sz w:val="34"/>
+          <w:szCs w:val="34"/>
+          <w:lang w:val="en-US"/>
+        </w:rPr>
+        <w:t xml:space="preserve"> :</w:t>
+      </w:r>
+      <w:proofErr w:type="gramEnd"/>
+    </w:p>
+    <w:p>
+      <w:pPr>
+        <w:spacing w:before="240" w:after="240"/>
+        <w:rPr>
+          <w:lang w:val="en-US"/>
+        </w:rPr>
+      </w:pPr>
+      <w:r>
+        <w:rPr>
+          <w:lang w:val="en-US"/>
+        </w:rPr>
+        <w:t xml:space="preserve"> </w:t>
+      </w:r>
+    </w:p>
+    <w:p>
+      <w:pPr>
+        <w:pStyle w:val="Titre3"/>
+        <w:keepNext w:val="0"/>
+        <w:keepLines w:val="0"/>
+        <w:spacing w:before="280"/>
+        <w:rPr>
+          <w:b/>
+          <w:color w:val="000000"/>
+          <w:sz w:val="26"/>
+          <w:szCs w:val="26"/>
+          <w:lang w:val="en-US"/>
+        </w:rPr>
+      </w:pPr>
+      <w:proofErr w:type="gramStart"/>
+      <w:r>
+        <w:rPr>
+          <w:b/>
+          <w:color w:val="000000"/>
+          <w:sz w:val="26"/>
+          <w:szCs w:val="26"/>
+          <w:lang w:val="en-US"/>
+        </w:rPr>
+        <w:t>Done :</w:t>
+      </w:r>
+      <w:proofErr w:type="gramEnd"/>
+    </w:p>
+    <w:p>
+      <w:pPr>
+        <w:spacing w:before="240" w:after="240"/>
+        <w:ind w:left="360"/>
+        <w:rPr>
+          <w:lang w:val="en-US"/>
+        </w:rPr>
+      </w:pPr>
+      <w:r>
+        <w:rPr>
+          <w:lang w:val="en-US"/>
+        </w:rPr>
+        <w:t>-</w:t>
+      </w:r>
+      <w:r>
+        <w:rPr>
+          <w:sz w:val="14"/>
+          <w:szCs w:val="14"/>
+          <w:lang w:val="en-US"/>
+        </w:rPr>
+        <w:t xml:space="preserve">        </w:t>
+      </w:r>
+      <w:r>
+        <w:rPr>
+          <w:lang w:val="en-US"/>
+        </w:rPr>
+        <w:t xml:space="preserve">PA has created a new activity diagram fir the login part, it was asked my </w:t>
+      </w:r>
+      <w:proofErr w:type="spellStart"/>
+      <w:proofErr w:type="gramStart"/>
+      <w:r>
+        <w:rPr>
+          <w:lang w:val="en-US"/>
+        </w:rPr>
+        <w:t>Mr.Ferry</w:t>
+      </w:r>
+      <w:proofErr w:type="spellEnd"/>
+      <w:proofErr w:type="gramEnd"/>
+      <w:r>
+        <w:rPr>
+          <w:lang w:val="en-US"/>
+        </w:rPr>
+        <w:t>. This diagram has been added to the specification document</w:t>
+      </w:r>
+      <w:r>
+        <w:rPr>
+          <w:lang w:val="en-US"/>
+        </w:rPr>
+        <w:t xml:space="preserve"> – PA</w:t>
+      </w:r>
+    </w:p>
+    <w:p>
+      <w:pPr>
+        <w:spacing w:before="240" w:after="240"/>
+        <w:ind w:left="360"/>
+        <w:rPr>
+          <w:lang w:val="en-US"/>
+        </w:rPr>
+      </w:pPr>
+      <w:r>
+        <w:rPr>
+          <w:lang w:val="en-US"/>
+        </w:rPr>
+        <w:t>-</w:t>
+      </w:r>
+      <w:r>
+        <w:rPr>
+          <w:lang w:val="en-US"/>
+        </w:rPr>
+        <w:tab/>
+      </w:r>
+      <w:r>
+        <w:rPr>
+          <w:lang w:val="en-US"/>
+        </w:rPr>
+        <w:t>Dylan</w:t>
+      </w:r>
+      <w:r>
+        <w:rPr>
+          <w:lang w:val="en-US"/>
+        </w:rPr>
+        <w:t xml:space="preserve"> has </w:t>
+      </w:r>
+      <w:r>
+        <w:rPr>
+          <w:lang w:val="en-US"/>
+        </w:rPr>
+        <w:t>upgraded</w:t>
+      </w:r>
+      <w:r>
+        <w:rPr>
+          <w:lang w:val="en-US"/>
+        </w:rPr>
+        <w:t xml:space="preserve"> </w:t>
+      </w:r>
+      <w:r>
+        <w:rPr>
+          <w:lang w:val="en-US"/>
+        </w:rPr>
+        <w:t>the handle health data activity diagram by specifying the user and the timestamp to select to see the data</w:t>
+      </w:r>
+      <w:r>
+        <w:rPr>
+          <w:lang w:val="en-US"/>
+        </w:rPr>
+        <w:t xml:space="preserve">, it was asked my </w:t>
+      </w:r>
+      <w:proofErr w:type="spellStart"/>
+      <w:proofErr w:type="gramStart"/>
+      <w:r>
+        <w:rPr>
+          <w:lang w:val="en-US"/>
+        </w:rPr>
+        <w:t>Mr.Ferry</w:t>
+      </w:r>
+      <w:proofErr w:type="spellEnd"/>
+      <w:proofErr w:type="gramEnd"/>
+      <w:r>
+        <w:rPr>
+          <w:lang w:val="en-US"/>
+        </w:rPr>
+        <w:t xml:space="preserve">. This diagram has been added to the specification document </w:t>
+      </w:r>
+      <w:r>
+        <w:rPr>
+          <w:lang w:val="en-US"/>
+        </w:rPr>
+        <w:t>–</w:t>
+      </w:r>
+      <w:r>
+        <w:rPr>
+          <w:lang w:val="en-US"/>
+        </w:rPr>
+        <w:t xml:space="preserve"> </w:t>
+      </w:r>
+      <w:r>
+        <w:rPr>
+          <w:lang w:val="en-US"/>
+        </w:rPr>
+        <w:t>Dylan</w:t>
+      </w:r>
+    </w:p>
+    <w:p>
+      <w:pPr>
+        <w:spacing w:before="240" w:after="240"/>
+        <w:ind w:left="360"/>
+        <w:rPr>
+          <w:lang w:val="en-US"/>
+        </w:rPr>
+      </w:pPr>
+      <w:r>
+        <w:rPr>
+          <w:lang w:val="en-US"/>
+        </w:rPr>
+        <w:t xml:space="preserve">- </w:t>
+      </w:r>
+      <w:r>
+        <w:rPr>
+          <w:lang w:val="en-US"/>
+        </w:rPr>
+        <w:tab/>
+      </w:r>
+      <w:proofErr w:type="spellStart"/>
+      <w:r>
+        <w:rPr>
+          <w:lang w:val="en-US"/>
+        </w:rPr>
+        <w:t>Matys</w:t>
+      </w:r>
+      <w:proofErr w:type="spellEnd"/>
+      <w:r>
+        <w:rPr>
+          <w:lang w:val="en-US"/>
+        </w:rPr>
+        <w:t xml:space="preserve"> </w:t>
+      </w:r>
+      <w:r>
+        <w:rPr>
+          <w:lang w:val="en-US"/>
+        </w:rPr>
+        <w:t>added all his diagrams and his part (handle personal circle) on the specification</w:t>
+      </w:r>
+      <w:r>
+        <w:rPr>
+          <w:lang w:val="en-US"/>
+        </w:rPr>
+        <w:t xml:space="preserve"> </w:t>
+      </w:r>
+      <w:r>
+        <w:rPr>
+          <w:lang w:val="en-US"/>
+        </w:rPr>
+        <w:t xml:space="preserve">document </w:t>
+      </w:r>
+      <w:r>
+        <w:rPr>
+          <w:lang w:val="en-US"/>
+        </w:rPr>
+        <w:t xml:space="preserve">– </w:t>
+      </w:r>
+      <w:proofErr w:type="spellStart"/>
+      <w:r>
+        <w:rPr>
+          <w:lang w:val="en-US"/>
+        </w:rPr>
+        <w:t>Matys</w:t>
+      </w:r>
+      <w:proofErr w:type="spellEnd"/>
+    </w:p>
+    <w:p>
+      <w:pPr>
+        <w:spacing w:before="240" w:after="240"/>
+        <w:ind w:left="360"/>
+        <w:rPr>
+          <w:lang w:val="en-US"/>
+        </w:rPr>
+      </w:pPr>
+      <w:r>
+        <w:rPr>
+          <w:lang w:val="en-US"/>
+        </w:rPr>
+        <w:t xml:space="preserve">- </w:t>
+      </w:r>
+      <w:r>
+        <w:rPr>
+          <w:lang w:val="en-US"/>
+        </w:rPr>
+        <w:tab/>
+        <w:t xml:space="preserve">We created a new board on </w:t>
+      </w:r>
+      <w:proofErr w:type="spellStart"/>
+      <w:r>
+        <w:rPr>
+          <w:lang w:val="en-US"/>
+        </w:rPr>
+        <w:t>Github</w:t>
+      </w:r>
+      <w:proofErr w:type="spellEnd"/>
+      <w:r>
+        <w:rPr>
+          <w:lang w:val="en-US"/>
+        </w:rPr>
+        <w:t xml:space="preserve"> with all the task to do to make 2 of our use case which are the login/register use case and the Handle health data. – PA/Dylan/</w:t>
+      </w:r>
+      <w:proofErr w:type="spellStart"/>
+      <w:r>
+        <w:rPr>
+          <w:lang w:val="en-US"/>
+        </w:rPr>
+        <w:t>Matys</w:t>
+      </w:r>
+      <w:proofErr w:type="spellEnd"/>
+    </w:p>
+    <w:p>
+      <w:pPr>
+        <w:pStyle w:val="Titre3"/>
+        <w:keepNext w:val="0"/>
+        <w:keepLines w:val="0"/>
+        <w:spacing w:before="280"/>
+        <w:rPr>
+          <w:b/>
+          <w:color w:val="000000"/>
+          <w:sz w:val="26"/>
+          <w:szCs w:val="26"/>
+          <w:lang w:val="en-US"/>
+        </w:rPr>
+      </w:pPr>
+      <w:r>
+        <w:rPr>
+          <w:b/>
+          <w:color w:val="000000"/>
+          <w:sz w:val="26"/>
+          <w:szCs w:val="26"/>
+          <w:lang w:val="en-US"/>
+        </w:rPr>
+        <w:t xml:space="preserve">To </w:t>
+      </w:r>
+      <w:proofErr w:type="gramStart"/>
+      <w:r>
+        <w:rPr>
+          <w:b/>
+          <w:color w:val="000000"/>
+          <w:sz w:val="26"/>
+          <w:szCs w:val="26"/>
+          <w:lang w:val="en-US"/>
+        </w:rPr>
+        <w:t>Do :</w:t>
+      </w:r>
+      <w:proofErr w:type="gramEnd"/>
     </w:p>
     <w:p>
       <w:pPr>
@@ -959,6 +1412,7 @@
   <w:style w:type="paragraph" w:default="1" w:styleId="Normal">
     <w:name w:val="Normal"/>
     <w:qFormat/>
+    <w:rsid w:val="00CE39CC"/>
   </w:style>
   <w:style w:type="paragraph" w:styleId="Titre1">
     <w:name w:val="heading 1"/>
@@ -981,6 +1435,7 @@
     <w:name w:val="heading 2"/>
     <w:basedOn w:val="Normal"/>
     <w:next w:val="Normal"/>
+    <w:link w:val="Titre2Car"/>
     <w:uiPriority w:val="9"/>
     <w:unhideWhenUsed/>
     <w:qFormat/>
@@ -999,6 +1454,7 @@
     <w:name w:val="heading 3"/>
     <w:basedOn w:val="Normal"/>
     <w:next w:val="Normal"/>
+    <w:link w:val="Titre3Car"/>
     <w:uiPriority w:val="9"/>
     <w:unhideWhenUsed/>
     <w:qFormat/>
@@ -1140,6 +1596,29 @@
       <w:color w:val="666666"/>
       <w:sz w:val="30"/>
       <w:szCs w:val="30"/>
+    </w:rPr>
+  </w:style>
+  <w:style w:type="character" w:customStyle="1" w:styleId="Titre2Car">
+    <w:name w:val="Titre 2 Car"/>
+    <w:basedOn w:val="Policepardfaut"/>
+    <w:link w:val="Titre2"/>
+    <w:uiPriority w:val="9"/>
+    <w:rsid w:val="00CE39CC"/>
+    <w:rPr>
+      <w:sz w:val="32"/>
+      <w:szCs w:val="32"/>
+    </w:rPr>
+  </w:style>
+  <w:style w:type="character" w:customStyle="1" w:styleId="Titre3Car">
+    <w:name w:val="Titre 3 Car"/>
+    <w:basedOn w:val="Policepardfaut"/>
+    <w:link w:val="Titre3"/>
+    <w:uiPriority w:val="9"/>
+    <w:rsid w:val="00CE39CC"/>
+    <w:rPr>
+      <w:color w:val="434343"/>
+      <w:sz w:val="28"/>
+      <w:szCs w:val="28"/>
     </w:rPr>
   </w:style>
 </w:styles>

</xml_diff>

<commit_message>
✨ Update Rapport document and Scrum Master Report
</commit_message>
<xml_diff>
--- a/docs/GL/Rapport Document.docx
+++ b/docs/GL/Rapport Document.docx
@@ -80,14 +80,25 @@
       </w:pPr>
       <w:bookmarkStart w:id="2" w:name="_t1zd8ya320z6" w:colFirst="0" w:colLast="0"/>
       <w:bookmarkEnd w:id="2"/>
-      <w:r>
-        <w:rPr>
-          <w:b/>
-          <w:color w:val="000000"/>
-          <w:sz w:val="26"/>
-          <w:szCs w:val="26"/>
-        </w:rPr>
-        <w:t>Done :</w:t>
+      <w:proofErr w:type="spellStart"/>
+      <w:r>
+        <w:rPr>
+          <w:b/>
+          <w:color w:val="000000"/>
+          <w:sz w:val="26"/>
+          <w:szCs w:val="26"/>
+        </w:rPr>
+        <w:t>Done</w:t>
+      </w:r>
+      <w:proofErr w:type="spellEnd"/>
+      <w:r>
+        <w:rPr>
+          <w:b/>
+          <w:color w:val="000000"/>
+          <w:sz w:val="26"/>
+          <w:szCs w:val="26"/>
+        </w:rPr>
+        <w:t xml:space="preserve"> :</w:t>
       </w:r>
     </w:p>
     <w:p>
@@ -105,8 +116,21 @@
         </w:rPr>
         <w:t xml:space="preserve">        </w:t>
       </w:r>
-      <w:r>
-        <w:t>Creation specification Document – PA/Dylan/Matis</w:t>
+      <w:proofErr w:type="spellStart"/>
+      <w:r>
+        <w:t>Creation</w:t>
+      </w:r>
+      <w:proofErr w:type="spellEnd"/>
+      <w:r>
+        <w:t xml:space="preserve"> </w:t>
+      </w:r>
+      <w:proofErr w:type="spellStart"/>
+      <w:r>
+        <w:t>specification</w:t>
+      </w:r>
+      <w:proofErr w:type="spellEnd"/>
+      <w:r>
+        <w:t xml:space="preserve"> Document – PA/Dylan/Matis</w:t>
       </w:r>
     </w:p>
     <w:p>
@@ -124,8 +148,21 @@
         </w:rPr>
         <w:t xml:space="preserve">        </w:t>
       </w:r>
-      <w:r>
-        <w:t>Creation Backlog Document – PA</w:t>
+      <w:proofErr w:type="spellStart"/>
+      <w:r>
+        <w:t>Creation</w:t>
+      </w:r>
+      <w:proofErr w:type="spellEnd"/>
+      <w:r>
+        <w:t xml:space="preserve"> </w:t>
+      </w:r>
+      <w:proofErr w:type="spellStart"/>
+      <w:r>
+        <w:t>Backlog</w:t>
+      </w:r>
+      <w:proofErr w:type="spellEnd"/>
+      <w:r>
+        <w:t xml:space="preserve"> Document – PA</w:t>
       </w:r>
     </w:p>
     <w:p>
@@ -144,7 +181,39 @@
         <w:t xml:space="preserve">        </w:t>
       </w:r>
       <w:r>
-        <w:t>Modification Activity Diagrams/Sequency Diagrams/Use Case Diagrams – PA/Dylan/Matis</w:t>
+        <w:t xml:space="preserve">Modification Activity </w:t>
+      </w:r>
+      <w:proofErr w:type="spellStart"/>
+      <w:r>
+        <w:t>Diagrams</w:t>
+      </w:r>
+      <w:proofErr w:type="spellEnd"/>
+      <w:r>
+        <w:t>/</w:t>
+      </w:r>
+      <w:proofErr w:type="spellStart"/>
+      <w:r>
+        <w:t>Sequency</w:t>
+      </w:r>
+      <w:proofErr w:type="spellEnd"/>
+      <w:r>
+        <w:t xml:space="preserve"> </w:t>
+      </w:r>
+      <w:proofErr w:type="spellStart"/>
+      <w:r>
+        <w:t>Diagrams</w:t>
+      </w:r>
+      <w:proofErr w:type="spellEnd"/>
+      <w:r>
+        <w:t xml:space="preserve">/Use Case </w:t>
+      </w:r>
+      <w:proofErr w:type="spellStart"/>
+      <w:r>
+        <w:t>Diagrams</w:t>
+      </w:r>
+      <w:proofErr w:type="spellEnd"/>
+      <w:r>
+        <w:t xml:space="preserve"> – PA/Dylan/Matis</w:t>
       </w:r>
     </w:p>
     <w:p>
@@ -171,8 +240,20 @@
           <w:szCs w:val="26"/>
           <w:lang w:val="en-US"/>
         </w:rPr>
-        <w:t>To Do :</w:t>
-      </w:r>
+        <w:t xml:space="preserve">To </w:t>
+      </w:r>
+      <w:proofErr w:type="gramStart"/>
+      <w:r>
+        <w:rPr>
+          <w:b/>
+          <w:color w:val="000000"/>
+          <w:sz w:val="26"/>
+          <w:szCs w:val="26"/>
+          <w:lang w:val="en-US"/>
+        </w:rPr>
+        <w:t>Do :</w:t>
+      </w:r>
+      <w:proofErr w:type="gramEnd"/>
     </w:p>
     <w:p>
       <w:pPr>
@@ -196,11 +277,19 @@
         </w:rPr>
         <w:t xml:space="preserve">        </w:t>
       </w:r>
-      <w:r>
-        <w:rPr>
-          <w:lang w:val="en-US"/>
-        </w:rPr>
-        <w:t>Discution about the architecture document</w:t>
+      <w:proofErr w:type="spellStart"/>
+      <w:r>
+        <w:rPr>
+          <w:lang w:val="en-US"/>
+        </w:rPr>
+        <w:t>Discution</w:t>
+      </w:r>
+      <w:proofErr w:type="spellEnd"/>
+      <w:r>
+        <w:rPr>
+          <w:lang w:val="en-US"/>
+        </w:rPr>
+        <w:t xml:space="preserve"> about the architecture document</w:t>
       </w:r>
     </w:p>
     <w:p>
@@ -268,6 +357,7 @@
         </w:rPr>
         <w:t>/</w:t>
       </w:r>
+      <w:proofErr w:type="gramStart"/>
       <w:r>
         <w:rPr>
           <w:b/>
@@ -286,6 +376,7 @@
         </w:rPr>
         <w:t xml:space="preserve"> :</w:t>
       </w:r>
+      <w:proofErr w:type="gramEnd"/>
     </w:p>
     <w:p>
       <w:pPr>
@@ -315,6 +406,7 @@
           <w:lang w:val="en-US"/>
         </w:rPr>
       </w:pPr>
+      <w:proofErr w:type="gramStart"/>
       <w:r>
         <w:rPr>
           <w:b/>
@@ -325,6 +417,7 @@
         </w:rPr>
         <w:t>Done :</w:t>
       </w:r>
+      <w:proofErr w:type="gramEnd"/>
     </w:p>
     <w:p>
       <w:pPr>
@@ -399,8 +492,20 @@
           <w:szCs w:val="26"/>
           <w:lang w:val="en-US"/>
         </w:rPr>
-        <w:t>To Do :</w:t>
-      </w:r>
+        <w:t xml:space="preserve">To </w:t>
+      </w:r>
+      <w:proofErr w:type="gramStart"/>
+      <w:r>
+        <w:rPr>
+          <w:b/>
+          <w:color w:val="000000"/>
+          <w:sz w:val="26"/>
+          <w:szCs w:val="26"/>
+          <w:lang w:val="en-US"/>
+        </w:rPr>
+        <w:t>Do :</w:t>
+      </w:r>
+      <w:proofErr w:type="gramEnd"/>
     </w:p>
     <w:p>
       <w:pPr>
@@ -424,11 +529,19 @@
         </w:rPr>
         <w:t xml:space="preserve">        </w:t>
       </w:r>
-      <w:r>
-        <w:rPr>
-          <w:lang w:val="en-US"/>
-        </w:rPr>
-        <w:t>Discution about the architecture document</w:t>
+      <w:proofErr w:type="spellStart"/>
+      <w:r>
+        <w:rPr>
+          <w:lang w:val="en-US"/>
+        </w:rPr>
+        <w:t>Discution</w:t>
+      </w:r>
+      <w:proofErr w:type="spellEnd"/>
+      <w:r>
+        <w:rPr>
+          <w:lang w:val="en-US"/>
+        </w:rPr>
+        <w:t xml:space="preserve"> about the architecture document</w:t>
       </w:r>
     </w:p>
     <w:p>
@@ -532,6 +645,7 @@
         </w:rPr>
         <w:t>/</w:t>
       </w:r>
+      <w:proofErr w:type="gramStart"/>
       <w:r>
         <w:rPr>
           <w:b/>
@@ -550,6 +664,7 @@
         </w:rPr>
         <w:t xml:space="preserve"> :</w:t>
       </w:r>
+      <w:proofErr w:type="gramEnd"/>
     </w:p>
     <w:p>
       <w:pPr>
@@ -579,6 +694,7 @@
           <w:lang w:val="en-US"/>
         </w:rPr>
       </w:pPr>
+      <w:proofErr w:type="gramStart"/>
       <w:r>
         <w:rPr>
           <w:b/>
@@ -589,6 +705,7 @@
         </w:rPr>
         <w:t>Done :</w:t>
       </w:r>
+      <w:proofErr w:type="gramEnd"/>
     </w:p>
     <w:p>
       <w:pPr>
@@ -616,7 +733,23 @@
         <w:rPr>
           <w:lang w:val="en-US"/>
         </w:rPr>
-        <w:t>PA has created a new activity diagram fir the login part, it was asked my Mr.Ferry. This diagram has been added to the specification document – PA</w:t>
+        <w:t xml:space="preserve">PA has created a new activity diagram fir the login part, it was asked my </w:t>
+      </w:r>
+      <w:proofErr w:type="spellStart"/>
+      <w:proofErr w:type="gramStart"/>
+      <w:r>
+        <w:rPr>
+          <w:lang w:val="en-US"/>
+        </w:rPr>
+        <w:t>Mr.Ferry</w:t>
+      </w:r>
+      <w:proofErr w:type="spellEnd"/>
+      <w:proofErr w:type="gramEnd"/>
+      <w:r>
+        <w:rPr>
+          <w:lang w:val="en-US"/>
+        </w:rPr>
+        <w:t>. This diagram has been added to the specification document – PA</w:t>
       </w:r>
     </w:p>
     <w:p>
@@ -638,7 +771,23 @@
           <w:lang w:val="en-US"/>
         </w:rPr>
         <w:tab/>
-        <w:t>Dylan has upgraded the handle health data activity diagram by specifying the user and the timestamp to select to see the data, it was asked my Mr.Ferry. This diagram has been added to the specification document – Dylan</w:t>
+        <w:t xml:space="preserve">Dylan has upgraded the handle health data activity diagram by specifying the user and the timestamp to select to see the data, it was asked my </w:t>
+      </w:r>
+      <w:proofErr w:type="spellStart"/>
+      <w:proofErr w:type="gramStart"/>
+      <w:r>
+        <w:rPr>
+          <w:lang w:val="en-US"/>
+        </w:rPr>
+        <w:t>Mr.Ferry</w:t>
+      </w:r>
+      <w:proofErr w:type="spellEnd"/>
+      <w:proofErr w:type="gramEnd"/>
+      <w:r>
+        <w:rPr>
+          <w:lang w:val="en-US"/>
+        </w:rPr>
+        <w:t>. This diagram has been added to the specification document – Dylan</w:t>
       </w:r>
     </w:p>
     <w:p>
@@ -660,8 +809,29 @@
           <w:lang w:val="en-US"/>
         </w:rPr>
         <w:tab/>
-        <w:t>Matys added all his diagrams and his part (handle personal circle) on the specification document – Matys</w:t>
-      </w:r>
+      </w:r>
+      <w:proofErr w:type="spellStart"/>
+      <w:r>
+        <w:rPr>
+          <w:lang w:val="en-US"/>
+        </w:rPr>
+        <w:t>Matys</w:t>
+      </w:r>
+      <w:proofErr w:type="spellEnd"/>
+      <w:r>
+        <w:rPr>
+          <w:lang w:val="en-US"/>
+        </w:rPr>
+        <w:t xml:space="preserve"> added all his diagrams and his part (handle personal circle) on the specification document – </w:t>
+      </w:r>
+      <w:proofErr w:type="spellStart"/>
+      <w:r>
+        <w:rPr>
+          <w:lang w:val="en-US"/>
+        </w:rPr>
+        <w:t>Matys</w:t>
+      </w:r>
+      <w:proofErr w:type="spellEnd"/>
     </w:p>
     <w:p>
       <w:pPr>
@@ -688,14 +858,44 @@
         <w:rPr>
           <w:lang w:val="en-US"/>
         </w:rPr>
-        <w:t xml:space="preserve"> developpement</w:t>
-      </w:r>
-      <w:r>
-        <w:rPr>
-          <w:lang w:val="en-US"/>
-        </w:rPr>
-        <w:t xml:space="preserve"> board on Github with all the task to do to make 2 of our use case which are the login/register use case and the Handle health data. – PA/Dylan/Matys</w:t>
-      </w:r>
+        <w:t xml:space="preserve"> </w:t>
+      </w:r>
+      <w:proofErr w:type="spellStart"/>
+      <w:r>
+        <w:rPr>
+          <w:lang w:val="en-US"/>
+        </w:rPr>
+        <w:t>developpement</w:t>
+      </w:r>
+      <w:proofErr w:type="spellEnd"/>
+      <w:r>
+        <w:rPr>
+          <w:lang w:val="en-US"/>
+        </w:rPr>
+        <w:t xml:space="preserve"> board on </w:t>
+      </w:r>
+      <w:proofErr w:type="spellStart"/>
+      <w:r>
+        <w:rPr>
+          <w:lang w:val="en-US"/>
+        </w:rPr>
+        <w:t>Github</w:t>
+      </w:r>
+      <w:proofErr w:type="spellEnd"/>
+      <w:r>
+        <w:rPr>
+          <w:lang w:val="en-US"/>
+        </w:rPr>
+        <w:t xml:space="preserve"> with all the task to do to make 2 of our use case which are the login/register use case and the Handle health data. – PA/Dylan/</w:t>
+      </w:r>
+      <w:proofErr w:type="spellStart"/>
+      <w:r>
+        <w:rPr>
+          <w:lang w:val="en-US"/>
+        </w:rPr>
+        <w:t>Matys</w:t>
+      </w:r>
+      <w:proofErr w:type="spellEnd"/>
     </w:p>
     <w:p>
       <w:pPr>
@@ -716,37 +916,44 @@
           <w:lang w:val="en-US"/>
         </w:rPr>
         <w:tab/>
-      </w:r>
-      <w:r>
-        <w:rPr>
-          <w:lang w:val="en-US"/>
-        </w:rPr>
-        <w:t xml:space="preserve">We created a new </w:t>
-      </w:r>
-      <w:r>
-        <w:rPr>
-          <w:lang w:val="en-US"/>
-        </w:rPr>
-        <w:t>non-developpment</w:t>
-      </w:r>
-      <w:r>
-        <w:rPr>
-          <w:lang w:val="en-US"/>
-        </w:rPr>
-        <w:t xml:space="preserve"> board on Github with all the task to do </w:t>
-      </w:r>
-      <w:r>
-        <w:rPr>
-          <w:lang w:val="en-US"/>
-        </w:rPr>
-        <w:t>about non development task like for the documents</w:t>
-      </w:r>
-      <w:r>
-        <w:rPr>
-          <w:lang w:val="en-US"/>
-        </w:rPr>
-        <w:t xml:space="preserve"> – PA/Dylan/Matys</w:t>
-      </w:r>
+        <w:t>We created a new non-</w:t>
+      </w:r>
+      <w:proofErr w:type="spellStart"/>
+      <w:r>
+        <w:rPr>
+          <w:lang w:val="en-US"/>
+        </w:rPr>
+        <w:t>developpment</w:t>
+      </w:r>
+      <w:proofErr w:type="spellEnd"/>
+      <w:r>
+        <w:rPr>
+          <w:lang w:val="en-US"/>
+        </w:rPr>
+        <w:t xml:space="preserve"> board on </w:t>
+      </w:r>
+      <w:proofErr w:type="spellStart"/>
+      <w:r>
+        <w:rPr>
+          <w:lang w:val="en-US"/>
+        </w:rPr>
+        <w:t>Github</w:t>
+      </w:r>
+      <w:proofErr w:type="spellEnd"/>
+      <w:r>
+        <w:rPr>
+          <w:lang w:val="en-US"/>
+        </w:rPr>
+        <w:t xml:space="preserve"> with all the task to do about non development task like for the documents – PA/Dylan/</w:t>
+      </w:r>
+      <w:proofErr w:type="spellStart"/>
+      <w:r>
+        <w:rPr>
+          <w:lang w:val="en-US"/>
+        </w:rPr>
+        <w:t>Matys</w:t>
+      </w:r>
+      <w:proofErr w:type="spellEnd"/>
     </w:p>
     <w:p>
       <w:pPr>
@@ -779,15 +986,620 @@
           <w:szCs w:val="26"/>
           <w:lang w:val="en-US"/>
         </w:rPr>
-        <w:t>To Do :</w:t>
-      </w:r>
-    </w:p>
-    <w:p>
-      <w:pPr>
-        <w:rPr>
-          <w:lang w:val="en-US"/>
-        </w:rPr>
-      </w:pPr>
+        <w:t xml:space="preserve">To </w:t>
+      </w:r>
+      <w:proofErr w:type="gramStart"/>
+      <w:r>
+        <w:rPr>
+          <w:b/>
+          <w:color w:val="000000"/>
+          <w:sz w:val="26"/>
+          <w:szCs w:val="26"/>
+          <w:lang w:val="en-US"/>
+        </w:rPr>
+        <w:t>Do :</w:t>
+      </w:r>
+      <w:proofErr w:type="gramEnd"/>
+    </w:p>
+    <w:p>
+      <w:pPr>
+        <w:rPr>
+          <w:lang w:val="en-US"/>
+        </w:rPr>
+      </w:pPr>
+    </w:p>
+    <w:p>
+      <w:pPr>
+        <w:pStyle w:val="Titre2"/>
+        <w:keepNext w:val="0"/>
+        <w:keepLines w:val="0"/>
+        <w:spacing w:after="80"/>
+        <w:rPr>
+          <w:b/>
+          <w:sz w:val="34"/>
+          <w:szCs w:val="34"/>
+          <w:lang w:val="en-US"/>
+        </w:rPr>
+      </w:pPr>
+      <w:r>
+        <w:rPr>
+          <w:b/>
+          <w:sz w:val="34"/>
+          <w:szCs w:val="34"/>
+          <w:lang w:val="en-US"/>
+        </w:rPr>
+        <w:t xml:space="preserve">For </w:t>
+      </w:r>
+      <w:r>
+        <w:rPr>
+          <w:b/>
+          <w:sz w:val="34"/>
+          <w:szCs w:val="34"/>
+          <w:lang w:val="en-US"/>
+        </w:rPr>
+        <w:t>11</w:t>
+      </w:r>
+      <w:r>
+        <w:rPr>
+          <w:b/>
+          <w:sz w:val="34"/>
+          <w:szCs w:val="34"/>
+          <w:lang w:val="en-US"/>
+        </w:rPr>
+        <w:t>/</w:t>
+      </w:r>
+      <w:r>
+        <w:rPr>
+          <w:b/>
+          <w:sz w:val="34"/>
+          <w:szCs w:val="34"/>
+          <w:lang w:val="en-US"/>
+        </w:rPr>
+        <w:t>01</w:t>
+      </w:r>
+      <w:r>
+        <w:rPr>
+          <w:b/>
+          <w:sz w:val="34"/>
+          <w:szCs w:val="34"/>
+          <w:lang w:val="en-US"/>
+        </w:rPr>
+        <w:t>/</w:t>
+      </w:r>
+      <w:proofErr w:type="gramStart"/>
+      <w:r>
+        <w:rPr>
+          <w:b/>
+          <w:sz w:val="34"/>
+          <w:szCs w:val="34"/>
+          <w:lang w:val="en-US"/>
+        </w:rPr>
+        <w:t>2023</w:t>
+      </w:r>
+      <w:r>
+        <w:rPr>
+          <w:b/>
+          <w:sz w:val="34"/>
+          <w:szCs w:val="34"/>
+          <w:lang w:val="en-US"/>
+        </w:rPr>
+        <w:t xml:space="preserve"> :</w:t>
+      </w:r>
+      <w:proofErr w:type="gramEnd"/>
+    </w:p>
+    <w:p>
+      <w:pPr>
+        <w:spacing w:before="240" w:after="240"/>
+        <w:rPr>
+          <w:lang w:val="en-US"/>
+        </w:rPr>
+      </w:pPr>
+      <w:r>
+        <w:rPr>
+          <w:lang w:val="en-US"/>
+        </w:rPr>
+        <w:t xml:space="preserve"> </w:t>
+      </w:r>
+    </w:p>
+    <w:p>
+      <w:pPr>
+        <w:pStyle w:val="Titre3"/>
+        <w:keepNext w:val="0"/>
+        <w:keepLines w:val="0"/>
+        <w:spacing w:before="280"/>
+        <w:rPr>
+          <w:b/>
+          <w:color w:val="000000"/>
+          <w:sz w:val="26"/>
+          <w:szCs w:val="26"/>
+          <w:lang w:val="en-US"/>
+        </w:rPr>
+      </w:pPr>
+      <w:proofErr w:type="gramStart"/>
+      <w:r>
+        <w:rPr>
+          <w:b/>
+          <w:color w:val="000000"/>
+          <w:sz w:val="26"/>
+          <w:szCs w:val="26"/>
+          <w:lang w:val="en-US"/>
+        </w:rPr>
+        <w:t>Done :</w:t>
+      </w:r>
+      <w:proofErr w:type="gramEnd"/>
+    </w:p>
+    <w:p>
+      <w:pPr>
+        <w:spacing w:before="240" w:after="240"/>
+        <w:ind w:left="360"/>
+        <w:rPr>
+          <w:lang w:val="en-US"/>
+        </w:rPr>
+      </w:pPr>
+      <w:r>
+        <w:rPr>
+          <w:lang w:val="en-US"/>
+        </w:rPr>
+        <w:t>-</w:t>
+      </w:r>
+      <w:r>
+        <w:rPr>
+          <w:sz w:val="14"/>
+          <w:szCs w:val="14"/>
+          <w:lang w:val="en-US"/>
+        </w:rPr>
+        <w:t xml:space="preserve">        </w:t>
+      </w:r>
+      <w:r>
+        <w:rPr>
+          <w:lang w:val="en-US"/>
+        </w:rPr>
+        <w:t xml:space="preserve">PA has </w:t>
+      </w:r>
+      <w:r>
+        <w:rPr>
+          <w:lang w:val="en-US"/>
+        </w:rPr>
+        <w:t xml:space="preserve">updated the sequence diagrams of the </w:t>
+      </w:r>
+      <w:r>
+        <w:rPr>
+          <w:lang w:val="en-US"/>
+        </w:rPr>
+        <w:t xml:space="preserve">UC1 </w:t>
+      </w:r>
+      <w:r>
+        <w:rPr>
+          <w:lang w:val="en-US"/>
+        </w:rPr>
+        <w:t>–</w:t>
+      </w:r>
+      <w:r>
+        <w:rPr>
+          <w:lang w:val="en-US"/>
+        </w:rPr>
+        <w:t xml:space="preserve"> Authentication</w:t>
+      </w:r>
+      <w:r>
+        <w:rPr>
+          <w:lang w:val="en-US"/>
+        </w:rPr>
+        <w:t xml:space="preserve"> to add exceptions</w:t>
+      </w:r>
+      <w:r>
+        <w:rPr>
+          <w:lang w:val="en-US"/>
+        </w:rPr>
+        <w:t xml:space="preserve"> – PA</w:t>
+      </w:r>
+    </w:p>
+    <w:p>
+      <w:pPr>
+        <w:spacing w:before="240" w:after="240"/>
+        <w:ind w:left="360"/>
+        <w:rPr>
+          <w:lang w:val="en-US"/>
+        </w:rPr>
+      </w:pPr>
+      <w:r>
+        <w:rPr>
+          <w:lang w:val="en-US"/>
+        </w:rPr>
+        <w:t>-</w:t>
+      </w:r>
+      <w:r>
+        <w:rPr>
+          <w:sz w:val="14"/>
+          <w:szCs w:val="14"/>
+          <w:lang w:val="en-US"/>
+        </w:rPr>
+        <w:t xml:space="preserve">        </w:t>
+      </w:r>
+      <w:r>
+        <w:rPr>
+          <w:lang w:val="en-US"/>
+        </w:rPr>
+        <w:t>PA has</w:t>
+      </w:r>
+      <w:r>
+        <w:rPr>
+          <w:lang w:val="en-US"/>
+        </w:rPr>
+        <w:t xml:space="preserve"> created a product owner report on excel </w:t>
+      </w:r>
+      <w:r>
+        <w:rPr>
+          <w:lang w:val="en-US"/>
+        </w:rPr>
+        <w:t>– PA</w:t>
+      </w:r>
+    </w:p>
+    <w:p>
+      <w:pPr>
+        <w:spacing w:before="240" w:after="240"/>
+        <w:ind w:left="360"/>
+        <w:rPr>
+          <w:lang w:val="en-US"/>
+        </w:rPr>
+      </w:pPr>
+      <w:r>
+        <w:rPr>
+          <w:lang w:val="en-US"/>
+        </w:rPr>
+        <w:t>-</w:t>
+      </w:r>
+      <w:r>
+        <w:rPr>
+          <w:lang w:val="en-US"/>
+        </w:rPr>
+        <w:tab/>
+        <w:t xml:space="preserve">Dylan </w:t>
+      </w:r>
+      <w:r>
+        <w:rPr>
+          <w:lang w:val="en-US"/>
+        </w:rPr>
+        <w:t xml:space="preserve">updated the sequence diagram of the </w:t>
+      </w:r>
+      <w:r>
+        <w:rPr>
+          <w:lang w:val="en-US"/>
+        </w:rPr>
+        <w:t>UC2 - Examine Health Data</w:t>
+      </w:r>
+      <w:r>
+        <w:rPr>
+          <w:lang w:val="en-US"/>
+        </w:rPr>
+        <w:t xml:space="preserve"> to add the interface</w:t>
+      </w:r>
+      <w:r>
+        <w:rPr>
+          <w:lang w:val="en-US"/>
+        </w:rPr>
+        <w:t xml:space="preserve"> – Dylan</w:t>
+      </w:r>
+    </w:p>
+    <w:p>
+      <w:pPr>
+        <w:spacing w:before="240" w:after="240"/>
+        <w:ind w:left="360"/>
+        <w:rPr>
+          <w:lang w:val="en-US"/>
+        </w:rPr>
+      </w:pPr>
+      <w:r>
+        <w:rPr>
+          <w:lang w:val="en-US"/>
+        </w:rPr>
+        <w:t>-</w:t>
+      </w:r>
+      <w:r>
+        <w:rPr>
+          <w:lang w:val="en-US"/>
+        </w:rPr>
+        <w:tab/>
+      </w:r>
+      <w:r>
+        <w:rPr>
+          <w:lang w:val="en-US"/>
+        </w:rPr>
+        <w:t>Dylan has created the scrum master report on excel</w:t>
+      </w:r>
+      <w:r>
+        <w:rPr>
+          <w:lang w:val="en-US"/>
+        </w:rPr>
+        <w:t xml:space="preserve"> – Dylan</w:t>
+      </w:r>
+    </w:p>
+    <w:p>
+      <w:pPr>
+        <w:pStyle w:val="Titre3"/>
+        <w:keepNext w:val="0"/>
+        <w:keepLines w:val="0"/>
+        <w:spacing w:before="280"/>
+        <w:rPr>
+          <w:b/>
+          <w:color w:val="000000"/>
+          <w:sz w:val="26"/>
+          <w:szCs w:val="26"/>
+          <w:lang w:val="en-US"/>
+        </w:rPr>
+      </w:pPr>
+      <w:r>
+        <w:rPr>
+          <w:b/>
+          <w:color w:val="000000"/>
+          <w:sz w:val="26"/>
+          <w:szCs w:val="26"/>
+          <w:lang w:val="en-US"/>
+        </w:rPr>
+        <w:t xml:space="preserve">To </w:t>
+      </w:r>
+      <w:proofErr w:type="gramStart"/>
+      <w:r>
+        <w:rPr>
+          <w:b/>
+          <w:color w:val="000000"/>
+          <w:sz w:val="26"/>
+          <w:szCs w:val="26"/>
+          <w:lang w:val="en-US"/>
+        </w:rPr>
+        <w:t>Do :</w:t>
+      </w:r>
+      <w:proofErr w:type="gramEnd"/>
+    </w:p>
+    <w:p>
+      <w:pPr>
+        <w:rPr>
+          <w:lang w:val="en-US"/>
+        </w:rPr>
+      </w:pPr>
+    </w:p>
+    <w:p>
+      <w:pPr>
+        <w:pStyle w:val="Paragraphedeliste"/>
+        <w:numPr>
+          <w:ilvl w:val="0"/>
+          <w:numId w:val="1"/>
+        </w:numPr>
+        <w:rPr>
+          <w:lang w:val="en-US"/>
+        </w:rPr>
+      </w:pPr>
+      <w:r>
+        <w:rPr>
+          <w:lang w:val="en-US"/>
+        </w:rPr>
+        <w:t>Make the new sprint board for the 1</w:t>
+      </w:r>
+      <w:r>
+        <w:rPr>
+          <w:vertAlign w:val="superscript"/>
+          <w:lang w:val="en-US"/>
+        </w:rPr>
+        <w:t>st</w:t>
+      </w:r>
+      <w:r>
+        <w:rPr>
+          <w:lang w:val="en-US"/>
+        </w:rPr>
+        <w:t xml:space="preserve"> sprint</w:t>
+      </w:r>
+    </w:p>
+    <w:p>
+      <w:pPr>
+        <w:pStyle w:val="Titre3"/>
+        <w:keepNext w:val="0"/>
+        <w:keepLines w:val="0"/>
+        <w:spacing w:before="280"/>
+        <w:rPr>
+          <w:b/>
+          <w:color w:val="000000"/>
+          <w:sz w:val="26"/>
+          <w:szCs w:val="26"/>
+          <w:lang w:val="en-US"/>
+        </w:rPr>
+      </w:pPr>
+      <w:r>
+        <w:rPr>
+          <w:b/>
+          <w:color w:val="000000"/>
+          <w:sz w:val="26"/>
+          <w:szCs w:val="26"/>
+          <w:lang w:val="en-US"/>
+        </w:rPr>
+        <w:lastRenderedPageBreak/>
+        <w:t xml:space="preserve">Product Owner </w:t>
+      </w:r>
+      <w:proofErr w:type="gramStart"/>
+      <w:r>
+        <w:rPr>
+          <w:b/>
+          <w:color w:val="000000"/>
+          <w:sz w:val="26"/>
+          <w:szCs w:val="26"/>
+          <w:lang w:val="en-US"/>
+        </w:rPr>
+        <w:t>Report</w:t>
+      </w:r>
+      <w:r>
+        <w:rPr>
+          <w:b/>
+          <w:color w:val="000000"/>
+          <w:sz w:val="26"/>
+          <w:szCs w:val="26"/>
+          <w:lang w:val="en-US"/>
+        </w:rPr>
+        <w:t xml:space="preserve"> :</w:t>
+      </w:r>
+      <w:proofErr w:type="gramEnd"/>
+    </w:p>
+    <w:p>
+      <w:pPr>
+        <w:rPr>
+          <w:lang w:val="en-US"/>
+        </w:rPr>
+      </w:pPr>
+    </w:p>
+    <w:p>
+      <w:pPr>
+        <w:rPr>
+          <w:lang w:val="en-US"/>
+        </w:rPr>
+      </w:pPr>
+      <w:r>
+        <w:rPr>
+          <w:lang w:val="en-US"/>
+        </w:rPr>
+        <w:drawing>
+          <wp:inline distT="0" distB="0" distL="0" distR="0" wp14:anchorId="7384D999" wp14:editId="5F909202">
+            <wp:extent cx="5733415" cy="3407410"/>
+            <wp:effectExtent l="0" t="0" r="635" b="2540"/>
+            <wp:docPr id="2" name="Image 2" descr="Une image contenant table&#10;&#10;Description générée automatiquement"/>
+            <wp:cNvGraphicFramePr>
+              <a:graphicFrameLocks xmlns:a="http://schemas.openxmlformats.org/drawingml/2006/main" noChangeAspect="1"/>
+            </wp:cNvGraphicFramePr>
+            <a:graphic xmlns:a="http://schemas.openxmlformats.org/drawingml/2006/main">
+              <a:graphicData uri="http://schemas.openxmlformats.org/drawingml/2006/picture">
+                <pic:pic xmlns:pic="http://schemas.openxmlformats.org/drawingml/2006/picture">
+                  <pic:nvPicPr>
+                    <pic:cNvPr id="2" name="Image 2" descr="Une image contenant table&#10;&#10;Description générée automatiquement"/>
+                    <pic:cNvPicPr/>
+                  </pic:nvPicPr>
+                  <pic:blipFill>
+                    <a:blip r:embed="rId5"/>
+                    <a:stretch>
+                      <a:fillRect/>
+                    </a:stretch>
+                  </pic:blipFill>
+                  <pic:spPr>
+                    <a:xfrm>
+                      <a:off x="0" y="0"/>
+                      <a:ext cx="5733415" cy="3407410"/>
+                    </a:xfrm>
+                    <a:prstGeom prst="rect">
+                      <a:avLst/>
+                    </a:prstGeom>
+                  </pic:spPr>
+                </pic:pic>
+              </a:graphicData>
+            </a:graphic>
+          </wp:inline>
+        </w:drawing>
+      </w:r>
+    </w:p>
+    <w:p>
+      <w:pPr>
+        <w:rPr>
+          <w:lang w:val="en-US"/>
+        </w:rPr>
+      </w:pPr>
+    </w:p>
+    <w:p>
+      <w:pPr>
+        <w:pStyle w:val="Titre3"/>
+        <w:keepNext w:val="0"/>
+        <w:keepLines w:val="0"/>
+        <w:spacing w:before="280"/>
+        <w:rPr>
+          <w:b/>
+          <w:color w:val="000000"/>
+          <w:sz w:val="26"/>
+          <w:szCs w:val="26"/>
+          <w:lang w:val="en-US"/>
+        </w:rPr>
+      </w:pPr>
+      <w:r>
+        <w:rPr>
+          <w:b/>
+          <w:color w:val="000000"/>
+          <w:sz w:val="26"/>
+          <w:szCs w:val="26"/>
+          <w:lang w:val="en-US"/>
+        </w:rPr>
+        <w:t>Scrum Master</w:t>
+      </w:r>
+      <w:r>
+        <w:rPr>
+          <w:b/>
+          <w:color w:val="000000"/>
+          <w:sz w:val="26"/>
+          <w:szCs w:val="26"/>
+          <w:lang w:val="en-US"/>
+        </w:rPr>
+        <w:t xml:space="preserve"> </w:t>
+      </w:r>
+      <w:proofErr w:type="gramStart"/>
+      <w:r>
+        <w:rPr>
+          <w:b/>
+          <w:color w:val="000000"/>
+          <w:sz w:val="26"/>
+          <w:szCs w:val="26"/>
+          <w:lang w:val="en-US"/>
+        </w:rPr>
+        <w:t>Report</w:t>
+      </w:r>
+      <w:r>
+        <w:rPr>
+          <w:b/>
+          <w:color w:val="000000"/>
+          <w:sz w:val="26"/>
+          <w:szCs w:val="26"/>
+          <w:lang w:val="en-US"/>
+        </w:rPr>
+        <w:t xml:space="preserve"> :</w:t>
+      </w:r>
+      <w:proofErr w:type="gramEnd"/>
+    </w:p>
+    <w:p>
+      <w:pPr>
+        <w:rPr>
+          <w:lang w:val="en-US"/>
+        </w:rPr>
+      </w:pPr>
+      <w:r>
+        <w:rPr>
+          <w:lang w:val="en-US"/>
+        </w:rPr>
+        <w:drawing>
+          <wp:inline distT="0" distB="0" distL="0" distR="0" wp14:anchorId="09F46302" wp14:editId="47B58401">
+            <wp:extent cx="5733415" cy="4159885"/>
+            <wp:effectExtent l="0" t="0" r="635" b="0"/>
+            <wp:docPr id="1" name="Image 1" descr="Une image contenant table&#10;&#10;Description générée automatiquement"/>
+            <wp:cNvGraphicFramePr>
+              <a:graphicFrameLocks xmlns:a="http://schemas.openxmlformats.org/drawingml/2006/main" noChangeAspect="1"/>
+            </wp:cNvGraphicFramePr>
+            <a:graphic xmlns:a="http://schemas.openxmlformats.org/drawingml/2006/main">
+              <a:graphicData uri="http://schemas.openxmlformats.org/drawingml/2006/picture">
+                <pic:pic xmlns:pic="http://schemas.openxmlformats.org/drawingml/2006/picture">
+                  <pic:nvPicPr>
+                    <pic:cNvPr id="1" name="Image 1" descr="Une image contenant table&#10;&#10;Description générée automatiquement"/>
+                    <pic:cNvPicPr/>
+                  </pic:nvPicPr>
+                  <pic:blipFill>
+                    <a:blip r:embed="rId6"/>
+                    <a:stretch>
+                      <a:fillRect/>
+                    </a:stretch>
+                  </pic:blipFill>
+                  <pic:spPr>
+                    <a:xfrm>
+                      <a:off x="0" y="0"/>
+                      <a:ext cx="5733415" cy="4159885"/>
+                    </a:xfrm>
+                    <a:prstGeom prst="rect">
+                      <a:avLst/>
+                    </a:prstGeom>
+                  </pic:spPr>
+                </pic:pic>
+              </a:graphicData>
+            </a:graphic>
+          </wp:inline>
+        </w:drawing>
+      </w:r>
     </w:p>
     <w:sectPr>
       <w:pgSz w:w="11909" w:h="16834"/>
@@ -797,6 +1609,126 @@
     </w:sectPr>
   </w:body>
 </w:document>
+</file>
+
+<file path=word/numbering.xml><?xml version="1.0" encoding="utf-8"?>
+<w:numbering xmlns:wpc="http://schemas.microsoft.com/office/word/2010/wordprocessingCanvas" xmlns:cx="http://schemas.microsoft.com/office/drawing/2014/chartex" xmlns:cx1="http://schemas.microsoft.com/office/drawing/2015/9/8/chartex" xmlns:cx2="http://schemas.microsoft.com/office/drawing/2015/10/21/chartex" xmlns:cx3="http://schemas.microsoft.com/office/drawing/2016/5/9/chartex" xmlns:cx4="http://schemas.microsoft.com/office/drawing/2016/5/10/chartex" xmlns:cx5="http://schemas.microsoft.com/office/drawing/2016/5/11/chartex" xmlns:cx6="http://schemas.microsoft.com/office/drawing/2016/5/12/chartex" xmlns:cx7="http://schemas.microsoft.com/office/drawing/2016/5/13/chartex" xmlns:cx8="http://schemas.microsoft.com/office/drawing/2016/5/14/chartex" xmlns:mc="http://schemas.openxmlformats.org/markup-compatibility/2006" xmlns:aink="http://schemas.microsoft.com/office/drawing/2016/ink" xmlns:am3d="http://schemas.microsoft.com/office/drawing/2017/model3d" xmlns:o="urn:schemas-microsoft-com:office:office" xmlns:oel="http://schemas.microsoft.com/office/2019/extlst" xmlns:r="http://schemas.openxmlformats.org/officeDocument/2006/relationships" xmlns:m="http://schemas.openxmlformats.org/officeDocument/2006/math" xmlns:v="urn:schemas-microsoft-com:vml" xmlns:wp14="http://schemas.microsoft.com/office/word/2010/wordprocessingDrawing" xmlns:wp="http://schemas.openxmlformats.org/drawingml/2006/wordprocessingDrawing" xmlns:w10="urn:schemas-microsoft-com:office:word" xmlns:w="http://schemas.openxmlformats.org/wordprocessingml/2006/main" xmlns:w14="http://schemas.microsoft.com/office/word/2010/wordml" xmlns:w15="http://schemas.microsoft.com/office/word/2012/wordml" xmlns:w16cex="http://schemas.microsoft.com/office/word/2018/wordml/cex" xmlns:w16cid="http://schemas.microsoft.com/office/word/2016/wordml/cid" xmlns:w16="http://schemas.microsoft.com/office/word/2018/wordml" xmlns:w16sdtdh="http://schemas.microsoft.com/office/word/2020/wordml/sdtdatahash" xmlns:w16se="http://schemas.microsoft.com/office/word/2015/wordml/symex" xmlns:wpg="http://schemas.microsoft.com/office/word/2010/wordprocessingGroup" xmlns:wpi="http://schemas.microsoft.com/office/word/2010/wordprocessingInk" xmlns:wne="http://schemas.microsoft.com/office/word/2006/wordml" xmlns:wps="http://schemas.microsoft.com/office/word/2010/wordprocessingShape" mc:Ignorable="w14 w15 w16se w16cid w16 w16cex w16sdtdh wp14">
+  <w:abstractNum w:abstractNumId="0" w15:restartNumberingAfterBreak="0">
+    <w:nsid w:val="56FA05C8"/>
+    <w:multiLevelType w:val="hybridMultilevel"/>
+    <w:tmpl w:val="5D38A862"/>
+    <w:lvl w:ilvl="0" w:tplc="901031FE">
+      <w:numFmt w:val="bullet"/>
+      <w:lvlText w:val="-"/>
+      <w:lvlJc w:val="left"/>
+      <w:pPr>
+        <w:ind w:left="720" w:hanging="360"/>
+      </w:pPr>
+      <w:rPr>
+        <w:rFonts w:ascii="Arial" w:eastAsia="Arial" w:hAnsi="Arial" w:cs="Arial" w:hint="default"/>
+      </w:rPr>
+    </w:lvl>
+    <w:lvl w:ilvl="1" w:tplc="040C0003" w:tentative="1">
+      <w:start w:val="1"/>
+      <w:numFmt w:val="bullet"/>
+      <w:lvlText w:val="o"/>
+      <w:lvlJc w:val="left"/>
+      <w:pPr>
+        <w:ind w:left="1440" w:hanging="360"/>
+      </w:pPr>
+      <w:rPr>
+        <w:rFonts w:ascii="Courier New" w:hAnsi="Courier New" w:cs="Courier New" w:hint="default"/>
+      </w:rPr>
+    </w:lvl>
+    <w:lvl w:ilvl="2" w:tplc="040C0005" w:tentative="1">
+      <w:start w:val="1"/>
+      <w:numFmt w:val="bullet"/>
+      <w:lvlText w:val=""/>
+      <w:lvlJc w:val="left"/>
+      <w:pPr>
+        <w:ind w:left="2160" w:hanging="360"/>
+      </w:pPr>
+      <w:rPr>
+        <w:rFonts w:ascii="Wingdings" w:hAnsi="Wingdings" w:hint="default"/>
+      </w:rPr>
+    </w:lvl>
+    <w:lvl w:ilvl="3" w:tplc="040C0001" w:tentative="1">
+      <w:start w:val="1"/>
+      <w:numFmt w:val="bullet"/>
+      <w:lvlText w:val=""/>
+      <w:lvlJc w:val="left"/>
+      <w:pPr>
+        <w:ind w:left="2880" w:hanging="360"/>
+      </w:pPr>
+      <w:rPr>
+        <w:rFonts w:ascii="Symbol" w:hAnsi="Symbol" w:hint="default"/>
+      </w:rPr>
+    </w:lvl>
+    <w:lvl w:ilvl="4" w:tplc="040C0003" w:tentative="1">
+      <w:start w:val="1"/>
+      <w:numFmt w:val="bullet"/>
+      <w:lvlText w:val="o"/>
+      <w:lvlJc w:val="left"/>
+      <w:pPr>
+        <w:ind w:left="3600" w:hanging="360"/>
+      </w:pPr>
+      <w:rPr>
+        <w:rFonts w:ascii="Courier New" w:hAnsi="Courier New" w:cs="Courier New" w:hint="default"/>
+      </w:rPr>
+    </w:lvl>
+    <w:lvl w:ilvl="5" w:tplc="040C0005" w:tentative="1">
+      <w:start w:val="1"/>
+      <w:numFmt w:val="bullet"/>
+      <w:lvlText w:val=""/>
+      <w:lvlJc w:val="left"/>
+      <w:pPr>
+        <w:ind w:left="4320" w:hanging="360"/>
+      </w:pPr>
+      <w:rPr>
+        <w:rFonts w:ascii="Wingdings" w:hAnsi="Wingdings" w:hint="default"/>
+      </w:rPr>
+    </w:lvl>
+    <w:lvl w:ilvl="6" w:tplc="040C0001" w:tentative="1">
+      <w:start w:val="1"/>
+      <w:numFmt w:val="bullet"/>
+      <w:lvlText w:val=""/>
+      <w:lvlJc w:val="left"/>
+      <w:pPr>
+        <w:ind w:left="5040" w:hanging="360"/>
+      </w:pPr>
+      <w:rPr>
+        <w:rFonts w:ascii="Symbol" w:hAnsi="Symbol" w:hint="default"/>
+      </w:rPr>
+    </w:lvl>
+    <w:lvl w:ilvl="7" w:tplc="040C0003" w:tentative="1">
+      <w:start w:val="1"/>
+      <w:numFmt w:val="bullet"/>
+      <w:lvlText w:val="o"/>
+      <w:lvlJc w:val="left"/>
+      <w:pPr>
+        <w:ind w:left="5760" w:hanging="360"/>
+      </w:pPr>
+      <w:rPr>
+        <w:rFonts w:ascii="Courier New" w:hAnsi="Courier New" w:cs="Courier New" w:hint="default"/>
+      </w:rPr>
+    </w:lvl>
+    <w:lvl w:ilvl="8" w:tplc="040C0005" w:tentative="1">
+      <w:start w:val="1"/>
+      <w:numFmt w:val="bullet"/>
+      <w:lvlText w:val=""/>
+      <w:lvlJc w:val="left"/>
+      <w:pPr>
+        <w:ind w:left="6480" w:hanging="360"/>
+      </w:pPr>
+      <w:rPr>
+        <w:rFonts w:ascii="Wingdings" w:hAnsi="Wingdings" w:hint="default"/>
+      </w:rPr>
+    </w:lvl>
+  </w:abstractNum>
+  <w:num w:numId="1" w16cid:durableId="674301866">
+    <w:abstractNumId w:val="0"/>
+  </w:num>
+</w:numbering>
 </file>
 
 <file path=word/styles.xml><?xml version="1.0" encoding="utf-8"?>
@@ -1406,6 +2338,17 @@
       <w:szCs w:val="28"/>
     </w:rPr>
   </w:style>
+  <w:style w:type="paragraph" w:styleId="Paragraphedeliste">
+    <w:name w:val="List Paragraph"/>
+    <w:basedOn w:val="Normal"/>
+    <w:uiPriority w:val="34"/>
+    <w:qFormat/>
+    <w:rsid w:val="00C505AA"/>
+    <w:pPr>
+      <w:ind w:left="720"/>
+      <w:contextualSpacing/>
+    </w:pPr>
+  </w:style>
 </w:styles>
 </file>
 

</xml_diff>

<commit_message>
✨ #88 Creation Git Workflow
</commit_message>
<xml_diff>
--- a/docs/GL/Rapport Document.docx
+++ b/docs/GL/Rapport Document.docx
@@ -1219,19 +1219,7 @@
         <w:rPr>
           <w:lang w:val="en-US"/>
         </w:rPr>
-        <w:t>PA has</w:t>
-      </w:r>
-      <w:r>
-        <w:rPr>
-          <w:lang w:val="en-US"/>
-        </w:rPr>
-        <w:t xml:space="preserve"> created a product owner report on excel </w:t>
-      </w:r>
-      <w:r>
-        <w:rPr>
-          <w:lang w:val="en-US"/>
-        </w:rPr>
-        <w:t>– PA</w:t>
+        <w:t>PA has created a product owner report on excel – PA</w:t>
       </w:r>
     </w:p>
     <w:p>
@@ -1299,18 +1287,7 @@
           <w:lang w:val="en-US"/>
         </w:rPr>
         <w:tab/>
-      </w:r>
-      <w:r>
-        <w:rPr>
-          <w:lang w:val="en-US"/>
-        </w:rPr>
-        <w:t>Dylan has created the scrum master report on excel</w:t>
-      </w:r>
-      <w:r>
-        <w:rPr>
-          <w:lang w:val="en-US"/>
-        </w:rPr>
-        <w:t xml:space="preserve"> – Dylan</w:t>
+        <w:t>Dylan has created the scrum master report on excel – Dylan</w:t>
       </w:r>
     </w:p>
     <w:p>
@@ -1451,6 +1428,7 @@
       </w:pPr>
       <w:r>
         <w:rPr>
+          <w:noProof/>
           <w:lang w:val="en-US"/>
         </w:rPr>
         <w:drawing>
@@ -1519,17 +1497,7 @@
           <w:szCs w:val="26"/>
           <w:lang w:val="en-US"/>
         </w:rPr>
-        <w:t>Scrum Master</w:t>
-      </w:r>
-      <w:r>
-        <w:rPr>
-          <w:b/>
-          <w:color w:val="000000"/>
-          <w:sz w:val="26"/>
-          <w:szCs w:val="26"/>
-          <w:lang w:val="en-US"/>
-        </w:rPr>
-        <w:t xml:space="preserve"> </w:t>
+        <w:t xml:space="preserve">Scrum Master </w:t>
       </w:r>
       <w:proofErr w:type="gramStart"/>
       <w:r>
@@ -1562,6 +1530,7 @@
       </w:pPr>
       <w:r>
         <w:rPr>
+          <w:noProof/>
           <w:lang w:val="en-US"/>
         </w:rPr>
         <w:drawing>
@@ -1589,6 +1558,108 @@
                     <a:xfrm>
                       <a:off x="0" y="0"/>
                       <a:ext cx="5733415" cy="4159885"/>
+                    </a:xfrm>
+                    <a:prstGeom prst="rect">
+                      <a:avLst/>
+                    </a:prstGeom>
+                  </pic:spPr>
+                </pic:pic>
+              </a:graphicData>
+            </a:graphic>
+          </wp:inline>
+        </w:drawing>
+      </w:r>
+    </w:p>
+    <w:p>
+      <w:pPr>
+        <w:rPr>
+          <w:lang w:val="en-US"/>
+        </w:rPr>
+      </w:pPr>
+    </w:p>
+    <w:p>
+      <w:pPr>
+        <w:rPr>
+          <w:lang w:val="en-US"/>
+        </w:rPr>
+      </w:pPr>
+      <w:r>
+        <w:rPr>
+          <w:lang w:val="en-US"/>
+        </w:rPr>
+        <w:drawing>
+          <wp:inline distT="0" distB="0" distL="0" distR="0" wp14:anchorId="366D42A5" wp14:editId="18A27E33">
+            <wp:extent cx="5471634" cy="6302286"/>
+            <wp:effectExtent l="0" t="0" r="0" b="3810"/>
+            <wp:docPr id="5" name="Image 5"/>
+            <wp:cNvGraphicFramePr>
+              <a:graphicFrameLocks xmlns:a="http://schemas.openxmlformats.org/drawingml/2006/main" noChangeAspect="1"/>
+            </wp:cNvGraphicFramePr>
+            <a:graphic xmlns:a="http://schemas.openxmlformats.org/drawingml/2006/main">
+              <a:graphicData uri="http://schemas.openxmlformats.org/drawingml/2006/picture">
+                <pic:pic xmlns:pic="http://schemas.openxmlformats.org/drawingml/2006/picture">
+                  <pic:nvPicPr>
+                    <pic:cNvPr id="1" name=""/>
+                    <pic:cNvPicPr/>
+                  </pic:nvPicPr>
+                  <pic:blipFill>
+                    <a:blip r:embed="rId7"/>
+                    <a:stretch>
+                      <a:fillRect/>
+                    </a:stretch>
+                  </pic:blipFill>
+                  <pic:spPr>
+                    <a:xfrm>
+                      <a:off x="0" y="0"/>
+                      <a:ext cx="5471634" cy="6302286"/>
+                    </a:xfrm>
+                    <a:prstGeom prst="rect">
+                      <a:avLst/>
+                    </a:prstGeom>
+                  </pic:spPr>
+                </pic:pic>
+              </a:graphicData>
+            </a:graphic>
+          </wp:inline>
+        </w:drawing>
+      </w:r>
+    </w:p>
+    <w:p>
+      <w:pPr>
+        <w:rPr>
+          <w:lang w:val="en-US"/>
+        </w:rPr>
+      </w:pPr>
+      <w:r>
+        <w:rPr>
+          <w:lang w:val="en-US"/>
+        </w:rPr>
+        <w:lastRenderedPageBreak/>
+        <w:drawing>
+          <wp:inline distT="0" distB="0" distL="0" distR="0" wp14:anchorId="4E6994A2" wp14:editId="189A7258">
+            <wp:extent cx="5733415" cy="4567555"/>
+            <wp:effectExtent l="0" t="0" r="635" b="4445"/>
+            <wp:docPr id="4" name="Image 4" descr="Une image contenant texte, capture d’écran, moniteur, écran&#10;&#10;Description générée automatiquement"/>
+            <wp:cNvGraphicFramePr>
+              <a:graphicFrameLocks xmlns:a="http://schemas.openxmlformats.org/drawingml/2006/main" noChangeAspect="1"/>
+            </wp:cNvGraphicFramePr>
+            <a:graphic xmlns:a="http://schemas.openxmlformats.org/drawingml/2006/main">
+              <a:graphicData uri="http://schemas.openxmlformats.org/drawingml/2006/picture">
+                <pic:pic xmlns:pic="http://schemas.openxmlformats.org/drawingml/2006/picture">
+                  <pic:nvPicPr>
+                    <pic:cNvPr id="4" name="Image 4" descr="Une image contenant texte, capture d’écran, moniteur, écran&#10;&#10;Description générée automatiquement"/>
+                    <pic:cNvPicPr/>
+                  </pic:nvPicPr>
+                  <pic:blipFill>
+                    <a:blip r:embed="rId8"/>
+                    <a:stretch>
+                      <a:fillRect/>
+                    </a:stretch>
+                  </pic:blipFill>
+                  <pic:spPr>
+                    <a:xfrm>
+                      <a:off x="0" y="0"/>
+                      <a:ext cx="5733415" cy="4567555"/>
                     </a:xfrm>
                     <a:prstGeom prst="rect">
                       <a:avLst/>

</xml_diff>